<commit_message>
Ajouter la premiere version du travail
</commit_message>
<xml_diff>
--- a/Travail/DanielBerger_Aut2023_Travail.docx
+++ b/Travail/DanielBerger_Aut2023_Travail.docx
@@ -53,6 +53,20 @@
           <w:lang w:val="fr-CA"/>
         </w:rPr>
       </w:pPr>
+    </w:p>
+    <w:p>
+      <w:pPr>
+        <w:rPr>
+          <w:lang w:val="fr-CA"/>
+        </w:rPr>
+      </w:pPr>
+    </w:p>
+    <w:p>
+      <w:pPr>
+        <w:rPr>
+          <w:lang w:val="fr-CA"/>
+        </w:rPr>
+      </w:pPr>
       <w:r>
         <w:rPr>
           <w:lang w:val="fr-CA"/>
@@ -77,7 +91,6 @@
         </w:rPr>
         <w:t xml:space="preserve">’esprit humain </w:t>
       </w:r>
-      <w:proofErr w:type="spellStart"/>
       <w:r>
         <w:rPr>
           <w:lang w:val="fr-CA"/>
@@ -96,19 +109,11 @@
         </w:rPr>
         <w:t>ait</w:t>
       </w:r>
-      <w:proofErr w:type="spellEnd"/>
-      <w:r>
-        <w:rPr>
-          <w:lang w:val="fr-CA"/>
-        </w:rPr>
-        <w:t xml:space="preserve"> probablement la plus </w:t>
-      </w:r>
-      <w:proofErr w:type="gramStart"/>
-      <w:r>
-        <w:rPr>
-          <w:lang w:val="fr-CA"/>
-        </w:rPr>
-        <w:t>commune</w:t>
+      <w:r>
+        <w:rPr>
+          <w:lang w:val="fr-CA"/>
+        </w:rPr>
+        <w:t xml:space="preserve"> probablement la plus commune</w:t>
       </w:r>
       <w:r>
         <w:rPr>
@@ -120,148 +125,105 @@
         <w:rPr>
           <w:lang w:val="fr-CA"/>
         </w:rPr>
-        <w:t>,</w:t>
-      </w:r>
-      <w:proofErr w:type="gramEnd"/>
+        <w:t xml:space="preserve">, a savoir que l’identité d’une personne, son activité intellectuelle, spirituel et proviennent d’un élément </w:t>
+      </w:r>
+      <w:r>
+        <w:rPr>
+          <w:lang w:val="fr-CA"/>
+        </w:rPr>
+        <w:t>profondément ancre dans l’etre humain</w:t>
+      </w:r>
+      <w:r>
+        <w:rPr>
+          <w:lang w:val="fr-CA"/>
+        </w:rPr>
+        <w:t xml:space="preserve">, que l’on </w:t>
+      </w:r>
+      <w:r>
+        <w:rPr>
+          <w:lang w:val="fr-CA"/>
+        </w:rPr>
+        <w:t xml:space="preserve">dependent de nos croyances religieuse ou philosophieu, va nommer </w:t>
+      </w:r>
+      <w:r>
+        <w:rPr>
+          <w:lang w:val="fr-CA"/>
+        </w:rPr>
+        <w:t>nommer esprit</w:t>
+      </w:r>
+      <w:r>
+        <w:rPr>
+          <w:lang w:val="fr-CA"/>
+        </w:rPr>
+        <w:t xml:space="preserve">, </w:t>
+      </w:r>
+      <w:r>
+        <w:rPr>
+          <w:lang w:val="fr-CA"/>
+        </w:rPr>
+        <w:t>ame pour certaine autre.</w:t>
+      </w:r>
+    </w:p>
+    <w:p>
+      <w:pPr>
+        <w:rPr>
+          <w:lang w:val="fr-CA"/>
+        </w:rPr>
+      </w:pPr>
+      <w:r>
+        <w:rPr>
+          <w:lang w:val="fr-CA"/>
+        </w:rPr>
+        <w:t xml:space="preserve">Et cette </w:t>
+      </w:r>
+      <w:r>
+        <w:rPr>
+          <w:lang w:val="fr-CA"/>
+        </w:rPr>
+        <w:t>vision initiale</w:t>
+      </w:r>
+      <w:r>
+        <w:rPr>
+          <w:lang w:val="fr-CA"/>
+        </w:rPr>
+        <w:t xml:space="preserve"> est en </w:t>
+      </w:r>
+      <w:r>
+        <w:rPr>
+          <w:lang w:val="fr-CA"/>
+        </w:rPr>
+        <w:t xml:space="preserve">s’aligne sur </w:t>
+      </w:r>
+      <w:r>
+        <w:rPr>
+          <w:lang w:val="fr-CA"/>
+        </w:rPr>
+        <w:t>l</w:t>
+      </w:r>
+      <w:r>
+        <w:rPr>
+          <w:lang w:val="fr-CA"/>
+        </w:rPr>
+        <w:t>e concept d</w:t>
+      </w:r>
+      <w:r>
+        <w:rPr>
+          <w:lang w:val="fr-CA"/>
+        </w:rPr>
+        <w:t>’esprit actif</w:t>
+      </w:r>
+      <w:r>
+        <w:rPr>
+          <w:lang w:val="fr-CA"/>
+        </w:rPr>
+        <w:t>, telle que proposés par</w:t>
+      </w:r>
       <w:r>
         <w:rPr>
           <w:lang w:val="fr-CA"/>
         </w:rPr>
         <w:t xml:space="preserve"> </w:t>
       </w:r>
-      <w:proofErr w:type="spellStart"/>
-      <w:r>
-        <w:rPr>
-          <w:lang w:val="fr-CA"/>
-        </w:rPr>
-        <w:t>a</w:t>
-      </w:r>
-      <w:proofErr w:type="spellEnd"/>
-      <w:r>
-        <w:rPr>
-          <w:lang w:val="fr-CA"/>
-        </w:rPr>
-        <w:t xml:space="preserve"> savoir que l’identité d’une personne, son activité intellectuelle, spirituel et proviennent d’un élément </w:t>
-      </w:r>
-      <w:r>
-        <w:rPr>
-          <w:lang w:val="fr-CA"/>
-        </w:rPr>
-        <w:t>profondément ancre dans l’</w:t>
-      </w:r>
-      <w:proofErr w:type="spellStart"/>
-      <w:r>
-        <w:rPr>
-          <w:lang w:val="fr-CA"/>
-        </w:rPr>
-        <w:t>etre</w:t>
-      </w:r>
-      <w:proofErr w:type="spellEnd"/>
-      <w:r>
-        <w:rPr>
-          <w:lang w:val="fr-CA"/>
-        </w:rPr>
-        <w:t xml:space="preserve"> humain</w:t>
-      </w:r>
-      <w:r>
-        <w:rPr>
-          <w:lang w:val="fr-CA"/>
-        </w:rPr>
-        <w:t xml:space="preserve">, que l’on </w:t>
-      </w:r>
-      <w:proofErr w:type="spellStart"/>
-      <w:r>
-        <w:rPr>
-          <w:lang w:val="fr-CA"/>
-        </w:rPr>
-        <w:t>dependent</w:t>
-      </w:r>
-      <w:proofErr w:type="spellEnd"/>
-      <w:r>
-        <w:rPr>
-          <w:lang w:val="fr-CA"/>
-        </w:rPr>
-        <w:t xml:space="preserve"> de nos croyances religieuse ou </w:t>
-      </w:r>
-      <w:proofErr w:type="spellStart"/>
-      <w:r>
-        <w:rPr>
-          <w:lang w:val="fr-CA"/>
-        </w:rPr>
-        <w:t>philosophieu</w:t>
-      </w:r>
-      <w:proofErr w:type="spellEnd"/>
-      <w:r>
-        <w:rPr>
-          <w:lang w:val="fr-CA"/>
-        </w:rPr>
-        <w:t xml:space="preserve">, va nommer </w:t>
-      </w:r>
-      <w:proofErr w:type="spellStart"/>
-      <w:r>
-        <w:rPr>
-          <w:lang w:val="fr-CA"/>
-        </w:rPr>
-        <w:t>nommer</w:t>
-      </w:r>
-      <w:proofErr w:type="spellEnd"/>
-      <w:r>
-        <w:rPr>
-          <w:lang w:val="fr-CA"/>
-        </w:rPr>
-        <w:t xml:space="preserve"> esprit</w:t>
-      </w:r>
-      <w:r>
-        <w:rPr>
-          <w:lang w:val="fr-CA"/>
-        </w:rPr>
-        <w:t xml:space="preserve">, </w:t>
-      </w:r>
-      <w:proofErr w:type="spellStart"/>
-      <w:r>
-        <w:rPr>
-          <w:lang w:val="fr-CA"/>
-        </w:rPr>
-        <w:t>ame</w:t>
-      </w:r>
-      <w:proofErr w:type="spellEnd"/>
-      <w:r>
-        <w:rPr>
-          <w:lang w:val="fr-CA"/>
-        </w:rPr>
-        <w:t xml:space="preserve"> pour certaine autre.</w:t>
-      </w:r>
-    </w:p>
-    <w:p>
-      <w:pPr>
-        <w:rPr>
-          <w:lang w:val="fr-CA"/>
-        </w:rPr>
-      </w:pPr>
-      <w:r>
-        <w:rPr>
-          <w:lang w:val="fr-CA"/>
-        </w:rPr>
-        <w:t xml:space="preserve">Et cette </w:t>
-      </w:r>
-      <w:r>
-        <w:rPr>
-          <w:lang w:val="fr-CA"/>
-        </w:rPr>
-        <w:t>vision initiale</w:t>
-      </w:r>
-      <w:r>
-        <w:rPr>
-          <w:lang w:val="fr-CA"/>
-        </w:rPr>
-        <w:t xml:space="preserve"> est en </w:t>
-      </w:r>
-      <w:r>
-        <w:rPr>
-          <w:lang w:val="fr-CA"/>
-        </w:rPr>
-        <w:t xml:space="preserve">s’aligne sur </w:t>
-      </w:r>
       <w:r>
         <w:rPr>
           <w:lang w:val="fr-CA"/>
@@ -272,57 +234,7 @@
         <w:rPr>
           <w:lang w:val="fr-CA"/>
         </w:rPr>
-        <w:t>e concept d</w:t>
-      </w:r>
-      <w:r>
-        <w:rPr>
-          <w:lang w:val="fr-CA"/>
-        </w:rPr>
-        <w:t>’esprit actif</w:t>
-      </w:r>
-      <w:r>
-        <w:rPr>
-          <w:lang w:val="fr-CA"/>
-        </w:rPr>
-        <w:t>, telle que proposés par</w:t>
-      </w:r>
-      <w:r>
-        <w:rPr>
-          <w:lang w:val="fr-CA"/>
-        </w:rPr>
-        <w:t xml:space="preserve"> </w:t>
-      </w:r>
-      <w:r>
-        <w:rPr>
-          <w:lang w:val="fr-CA"/>
-        </w:rPr>
-        <w:t>l</w:t>
-      </w:r>
-      <w:r>
-        <w:rPr>
-          <w:lang w:val="fr-CA"/>
-        </w:rPr>
-        <w:t xml:space="preserve">es écoles rationalistes, </w:t>
-      </w:r>
-      <w:proofErr w:type="gramStart"/>
-      <w:r>
-        <w:rPr>
-          <w:lang w:val="fr-CA"/>
-        </w:rPr>
-        <w:t>a</w:t>
-      </w:r>
-      <w:proofErr w:type="gramEnd"/>
-      <w:r>
-        <w:rPr>
-          <w:lang w:val="fr-CA"/>
-        </w:rPr>
-        <w:t xml:space="preserve"> savoir que cet élément intangible intérieur est le siège de tout notre perception du monde, notre activités </w:t>
-      </w:r>
-      <w:r>
-        <w:rPr>
-          <w:lang w:val="fr-CA"/>
-        </w:rPr>
-        <w:t>intellect</w:t>
+        <w:t>es écoles rationalistes, a savoir que cet élément intangible intérieur est le siège de tout notre perception du monde, notre activités intellect</w:t>
       </w:r>
       <w:r>
         <w:rPr>
@@ -334,27 +246,7 @@
         <w:rPr>
           <w:lang w:val="fr-CA"/>
         </w:rPr>
-        <w:t>elle</w:t>
-      </w:r>
-      <w:r>
-        <w:rPr>
-          <w:lang w:val="fr-CA"/>
-        </w:rPr>
-        <w:t xml:space="preserve">s et   l’origine causale de </w:t>
-      </w:r>
-      <w:proofErr w:type="spellStart"/>
-      <w:r>
-        <w:rPr>
-          <w:lang w:val="fr-CA"/>
-        </w:rPr>
-        <w:t>tout</w:t>
-      </w:r>
-      <w:proofErr w:type="spellEnd"/>
-      <w:r>
-        <w:rPr>
-          <w:lang w:val="fr-CA"/>
-        </w:rPr>
-        <w:t xml:space="preserve"> nos pensées et actions dans le monde extérieurs.</w:t>
+        <w:t>elles et   l’origine causale de tout nos pensées et actions dans le monde extérieurs.</w:t>
       </w:r>
     </w:p>
     <w:p>
@@ -385,16 +277,8 @@
         <w:rPr>
           <w:lang w:val="fr-CA"/>
         </w:rPr>
-        <w:t xml:space="preserve"> une version </w:t>
-      </w:r>
-      <w:proofErr w:type="gramStart"/>
-      <w:r>
-        <w:rPr>
-          <w:lang w:val="fr-CA"/>
-        </w:rPr>
-        <w:t>simpliste ,de</w:t>
-      </w:r>
-      <w:proofErr w:type="gramEnd"/>
+        <w:t xml:space="preserve"> une version simpliste ,de</w:t>
+      </w:r>
       <w:r>
         <w:rPr>
           <w:lang w:val="fr-CA"/>
@@ -412,35 +296,7 @@
         <w:rPr>
           <w:lang w:val="fr-CA"/>
         </w:rPr>
-        <w:t xml:space="preserve">Et comme beaucoup, j’ai cru </w:t>
-      </w:r>
-      <w:proofErr w:type="gramStart"/>
-      <w:r>
-        <w:rPr>
-          <w:lang w:val="fr-CA"/>
-        </w:rPr>
-        <w:t>a</w:t>
-      </w:r>
-      <w:proofErr w:type="gramEnd"/>
-      <w:r>
-        <w:rPr>
-          <w:lang w:val="fr-CA"/>
-        </w:rPr>
-        <w:t xml:space="preserve"> un ‘moi’ </w:t>
-      </w:r>
-      <w:proofErr w:type="spellStart"/>
-      <w:r>
-        <w:rPr>
-          <w:lang w:val="fr-CA"/>
-        </w:rPr>
-        <w:t>instrinsioque</w:t>
-      </w:r>
-      <w:proofErr w:type="spellEnd"/>
-      <w:r>
-        <w:rPr>
-          <w:lang w:val="fr-CA"/>
-        </w:rPr>
-        <w:t>, qui nous définit chacun de nous.</w:t>
+        <w:t>Et comme beaucoup, j’ai cru a un ‘moi’ instrinsioque, qui nous définit chacun de nous.</w:t>
       </w:r>
     </w:p>
     <w:p>
@@ -493,21 +349,7 @@
         <w:rPr>
           <w:lang w:val="fr-CA"/>
         </w:rPr>
-        <w:t xml:space="preserve">Les </w:t>
-      </w:r>
-      <w:proofErr w:type="spellStart"/>
-      <w:r>
-        <w:rPr>
-          <w:lang w:val="fr-CA"/>
-        </w:rPr>
-        <w:t>theories</w:t>
-      </w:r>
-      <w:proofErr w:type="spellEnd"/>
-      <w:r>
-        <w:rPr>
-          <w:lang w:val="fr-CA"/>
-        </w:rPr>
-        <w:t xml:space="preserve"> David Hume, et tous les autres empiristes du temps, vont a l’encontre de cette vision.</w:t>
+        <w:t>Les theories David Hume, et tous les autres empiristes du temps, vont a l’encontre de cette vision.</w:t>
       </w:r>
     </w:p>
     <w:sectPr>

</xml_diff>